<commit_message>
worked on asgn4 exercise 3
</commit_message>
<xml_diff>
--- a/asgn2/Assignment 2.docx
+++ b/asgn2/Assignment 2.docx
@@ -157,6 +157,7 @@
         <w:tab/>
         <w:t xml:space="preserve">Decimal number of type integer. The program outputs a message to the user to enter an integer number between 0 and 99. If the value entered by the user doesn’t fit the criteria, then it will display an error message, and prompt the user to enter the value again. The value will be stored in a variable called </w:t>
       </w:r>
+      <w:proofErr w:type="gramStart"/>
       <w:r>
         <w:rPr>
           <w:i/>
@@ -165,6 +166,7 @@
         </w:rPr>
         <w:t>num</w:t>
       </w:r>
+      <w:proofErr w:type="gramEnd"/>
       <w:r>
         <w:rPr>
           <w:lang w:val="en-US"/>
@@ -2375,7 +2377,12 @@
           <w:lang w:val="en-US"/>
         </w:rPr>
         <w:tab/>
-        <w:t>(file’s relative path)</w:t>
+      </w:r>
+      <w:r>
+        <w:rPr>
+          <w:lang w:val="en-US"/>
+        </w:rPr>
+        <w:t>asgn2\Palindrome.java</w:t>
       </w:r>
     </w:p>
     <w:p>
@@ -2429,78 +2436,6 @@
           <w:lang w:val="en-US"/>
         </w:rPr>
         <w:t>.</w:t>
-      </w:r>
-    </w:p>
-    <w:p>
-      <w:pPr>
-        <w:rPr>
-          <w:lang w:val="en-US"/>
-        </w:rPr>
-      </w:pPr>
-      <w:r>
-        <w:rPr>
-          <w:b/>
-          <w:bCs/>
-          <w:lang w:val="en-US"/>
-        </w:rPr>
-        <w:t>Packages:</w:t>
-      </w:r>
-      <w:r>
-        <w:rPr>
-          <w:lang w:val="en-US"/>
-        </w:rPr>
-        <w:tab/>
-        <w:t>(list of imported packages)</w:t>
-      </w:r>
-    </w:p>
-    <w:p>
-      <w:pPr>
-        <w:rPr>
-          <w:lang w:val="en-US"/>
-        </w:rPr>
-      </w:pPr>
-      <w:r>
-        <w:rPr>
-          <w:b/>
-          <w:bCs/>
-          <w:lang w:val="en-US"/>
-        </w:rPr>
-        <w:t>Limitations:</w:t>
-      </w:r>
-      <w:r>
-        <w:rPr>
-          <w:lang w:val="en-US"/>
-        </w:rPr>
-        <w:tab/>
-        <w:t>(input it can’t handle, list of possible error messages, round-off error)</w:t>
-      </w:r>
-    </w:p>
-    <w:p>
-      <w:pPr>
-        <w:rPr>
-          <w:lang w:val="en-US"/>
-        </w:rPr>
-      </w:pPr>
-      <w:r>
-        <w:rPr>
-          <w:b/>
-          <w:bCs/>
-          <w:lang w:val="en-US"/>
-        </w:rPr>
-        <w:t>Bugs:</w:t>
-      </w:r>
-      <w:r>
-        <w:rPr>
-          <w:lang w:val="en-US"/>
-        </w:rPr>
-        <w:tab/>
-      </w:r>
-      <w:r>
-        <w:rPr>
-          <w:lang w:val="en-US"/>
-        </w:rPr>
-        <w:tab/>
-        <w:t>(list of unfixed bugs)</w:t>
       </w:r>
     </w:p>
     <w:p>
@@ -2639,7 +2574,7 @@
         <w:rPr>
           <w:lang w:val="en-US"/>
         </w:rPr>
-        <w:t xml:space="preserve">variables  int </w:t>
+        <w:t xml:space="preserve">variable  int </w:t>
       </w:r>
       <w:r>
         <w:rPr>
@@ -2775,7 +2710,6 @@
         <w:rPr>
           <w:lang w:val="en-US"/>
         </w:rPr>
-        <w:lastRenderedPageBreak/>
         <w:t>END (program name)</w:t>
       </w:r>
     </w:p>
@@ -2893,6 +2827,7 @@
               <w:rPr>
                 <w:lang w:val="en-US"/>
               </w:rPr>
+              <w:lastRenderedPageBreak/>
               <w:t>123</w:t>
             </w:r>
           </w:p>
@@ -3002,6 +2937,654 @@
           <w:lang w:val="en-US"/>
         </w:rPr>
       </w:pPr>
+    </w:p>
+    <w:p>
+      <w:pPr>
+        <w:pStyle w:val="Heading1"/>
+        <w:rPr>
+          <w:lang w:val="en-US"/>
+        </w:rPr>
+      </w:pPr>
+      <w:r>
+        <w:rPr>
+          <w:lang w:val="en-US"/>
+        </w:rPr>
+        <w:t>Exercise 3</w:t>
+      </w:r>
+    </w:p>
+    <w:p>
+      <w:pPr>
+        <w:pStyle w:val="Heading2"/>
+        <w:rPr>
+          <w:lang w:val="en-US"/>
+        </w:rPr>
+      </w:pPr>
+      <w:r>
+        <w:rPr>
+          <w:lang w:val="en-US"/>
+        </w:rPr>
+        <w:t xml:space="preserve">Program </w:t>
+      </w:r>
+      <w:proofErr w:type="spellStart"/>
+      <w:r>
+        <w:rPr>
+          <w:lang w:val="en-US"/>
+        </w:rPr>
+        <w:t>CardGame</w:t>
+      </w:r>
+      <w:proofErr w:type="spellEnd"/>
+    </w:p>
+    <w:p>
+      <w:pPr>
+        <w:rPr>
+          <w:lang w:val="en-US"/>
+        </w:rPr>
+      </w:pPr>
+      <w:r>
+        <w:rPr>
+          <w:b/>
+          <w:bCs/>
+          <w:lang w:val="en-US"/>
+        </w:rPr>
+        <w:t>File name:</w:t>
+      </w:r>
+      <w:r>
+        <w:rPr>
+          <w:lang w:val="en-US"/>
+        </w:rPr>
+        <w:tab/>
+        <w:t>(file’s relative path)</w:t>
+      </w:r>
+    </w:p>
+    <w:p>
+      <w:pPr>
+        <w:rPr>
+          <w:lang w:val="en-US"/>
+        </w:rPr>
+      </w:pPr>
+      <w:r>
+        <w:rPr>
+          <w:b/>
+          <w:bCs/>
+          <w:lang w:val="en-US"/>
+        </w:rPr>
+        <w:t>Purpose:</w:t>
+      </w:r>
+      <w:r>
+        <w:rPr>
+          <w:lang w:val="en-US"/>
+        </w:rPr>
+        <w:tab/>
+        <w:t>To</w:t>
+      </w:r>
+      <w:r>
+        <w:rPr>
+          <w:lang w:val="en-US"/>
+        </w:rPr>
+        <w:t xml:space="preserve"> simulate picking a card from a deck of 52 cards.</w:t>
+      </w:r>
+    </w:p>
+    <w:p>
+      <w:pPr>
+        <w:rPr>
+          <w:lang w:val="en-US"/>
+        </w:rPr>
+      </w:pPr>
+      <w:r>
+        <w:rPr>
+          <w:b/>
+          <w:bCs/>
+          <w:lang w:val="en-US"/>
+        </w:rPr>
+        <w:t>Input:</w:t>
+      </w:r>
+      <w:r>
+        <w:rPr>
+          <w:lang w:val="en-US"/>
+        </w:rPr>
+        <w:tab/>
+      </w:r>
+      <w:r>
+        <w:rPr>
+          <w:lang w:val="en-US"/>
+        </w:rPr>
+        <w:tab/>
+      </w:r>
+      <w:r>
+        <w:rPr>
+          <w:lang w:val="en-US"/>
+        </w:rPr>
+        <w:t>Not needed.</w:t>
+      </w:r>
+    </w:p>
+    <w:p>
+      <w:pPr>
+        <w:rPr>
+          <w:lang w:val="en-US"/>
+        </w:rPr>
+      </w:pPr>
+      <w:r>
+        <w:rPr>
+          <w:b/>
+          <w:bCs/>
+          <w:lang w:val="en-US"/>
+        </w:rPr>
+        <w:t>Output:</w:t>
+      </w:r>
+      <w:r>
+        <w:rPr>
+          <w:lang w:val="en-US"/>
+        </w:rPr>
+        <w:tab/>
+        <w:t>A string containing the name of the card that has been picked.</w:t>
+      </w:r>
+    </w:p>
+    <w:p>
+      <w:pPr>
+        <w:rPr>
+          <w:b/>
+          <w:bCs/>
+          <w:lang w:val="en-US"/>
+        </w:rPr>
+      </w:pPr>
+      <w:r>
+        <w:rPr>
+          <w:b/>
+          <w:bCs/>
+          <w:lang w:val="en-US"/>
+        </w:rPr>
+        <w:t>Pseudocode</w:t>
+      </w:r>
+      <w:r>
+        <w:rPr>
+          <w:b/>
+          <w:bCs/>
+          <w:lang w:val="en-US"/>
+        </w:rPr>
+        <w:t>:</w:t>
+      </w:r>
+    </w:p>
+    <w:p>
+      <w:pPr>
+        <w:spacing w:after="0"/>
+        <w:rPr>
+          <w:lang w:val="en-US"/>
+        </w:rPr>
+      </w:pPr>
+      <w:r>
+        <w:rPr>
+          <w:lang w:val="en-US"/>
+        </w:rPr>
+        <w:t>Algorithm (program name)</w:t>
+      </w:r>
+    </w:p>
+    <w:p>
+      <w:pPr>
+        <w:spacing w:after="0"/>
+        <w:rPr>
+          <w:lang w:val="en-US"/>
+        </w:rPr>
+      </w:pPr>
+      <w:r>
+        <w:rPr>
+          <w:lang w:val="en-US"/>
+        </w:rPr>
+        <w:t>START</w:t>
+      </w:r>
+    </w:p>
+    <w:p>
+      <w:pPr>
+        <w:pStyle w:val="ListParagraph"/>
+        <w:numPr>
+          <w:ilvl w:val="0"/>
+          <w:numId w:val="2"/>
+        </w:numPr>
+        <w:spacing w:after="0"/>
+        <w:rPr>
+          <w:lang w:val="en-US"/>
+        </w:rPr>
+      </w:pPr>
+      <w:r>
+        <w:rPr>
+          <w:lang w:val="en-US"/>
+        </w:rPr>
+        <w:t>Declare variable</w:t>
+      </w:r>
+      <w:r>
+        <w:rPr>
+          <w:lang w:val="en-US"/>
+        </w:rPr>
+        <w:t xml:space="preserve"> </w:t>
+      </w:r>
+      <w:proofErr w:type="spellStart"/>
+      <w:r>
+        <w:rPr>
+          <w:lang w:val="en-US"/>
+        </w:rPr>
+        <w:t>cardNum</w:t>
+      </w:r>
+      <w:proofErr w:type="spellEnd"/>
+      <w:r>
+        <w:rPr>
+          <w:lang w:val="en-US"/>
+        </w:rPr>
+        <w:t>.</w:t>
+      </w:r>
+    </w:p>
+    <w:p>
+      <w:pPr>
+        <w:pStyle w:val="ListParagraph"/>
+        <w:numPr>
+          <w:ilvl w:val="0"/>
+          <w:numId w:val="2"/>
+        </w:numPr>
+        <w:spacing w:after="0"/>
+        <w:rPr>
+          <w:lang w:val="en-US"/>
+        </w:rPr>
+      </w:pPr>
+      <w:r>
+        <w:rPr>
+          <w:lang w:val="en-US"/>
+        </w:rPr>
+        <w:t xml:space="preserve">Generate random number between 0 and 51 and assign it to </w:t>
+      </w:r>
+      <w:proofErr w:type="spellStart"/>
+      <w:r>
+        <w:rPr>
+          <w:lang w:val="en-US"/>
+        </w:rPr>
+        <w:t>cardNum</w:t>
+      </w:r>
+      <w:proofErr w:type="spellEnd"/>
+      <w:r>
+        <w:rPr>
+          <w:lang w:val="en-US"/>
+        </w:rPr>
+        <w:t>.</w:t>
+      </w:r>
+    </w:p>
+    <w:p>
+      <w:pPr>
+        <w:pStyle w:val="ListParagraph"/>
+        <w:numPr>
+          <w:ilvl w:val="0"/>
+          <w:numId w:val="2"/>
+        </w:numPr>
+        <w:spacing w:after="0"/>
+        <w:rPr>
+          <w:lang w:val="en-US"/>
+        </w:rPr>
+      </w:pPr>
+      <w:r>
+        <w:rPr>
+          <w:lang w:val="en-US"/>
+        </w:rPr>
+        <w:t xml:space="preserve">If </w:t>
+      </w:r>
+      <w:proofErr w:type="spellStart"/>
+      <w:r>
+        <w:rPr>
+          <w:lang w:val="en-US"/>
+        </w:rPr>
+        <w:t>cardNum</w:t>
+      </w:r>
+      <w:proofErr w:type="spellEnd"/>
+      <w:r>
+        <w:rPr>
+          <w:lang w:val="en-US"/>
+        </w:rPr>
+        <w:t xml:space="preserve"> is:</w:t>
+      </w:r>
+    </w:p>
+    <w:p>
+      <w:pPr>
+        <w:rPr>
+          <w:lang w:val="en-US"/>
+        </w:rPr>
+      </w:pPr>
+      <w:r>
+        <w:rPr>
+          <w:lang w:val="en-US"/>
+        </w:rPr>
+        <w:t>END (program name)</w:t>
+      </w:r>
+    </w:p>
+    <w:p>
+      <w:pPr>
+        <w:pStyle w:val="Heading1"/>
+        <w:rPr>
+          <w:lang w:val="en-US"/>
+        </w:rPr>
+      </w:pPr>
+      <w:r>
+        <w:rPr>
+          <w:lang w:val="en-US"/>
+        </w:rPr>
+        <w:t>Q1 – Question 1</w:t>
+      </w:r>
+    </w:p>
+    <w:p>
+      <w:pPr>
+        <w:pStyle w:val="Heading2"/>
+        <w:rPr>
+          <w:lang w:val="en-US"/>
+        </w:rPr>
+      </w:pPr>
+      <w:r>
+        <w:rPr>
+          <w:lang w:val="en-US"/>
+        </w:rPr>
+        <w:t>Program (program name)</w:t>
+      </w:r>
+    </w:p>
+    <w:p>
+      <w:pPr>
+        <w:rPr>
+          <w:lang w:val="en-US"/>
+        </w:rPr>
+      </w:pPr>
+      <w:r>
+        <w:rPr>
+          <w:b/>
+          <w:bCs/>
+          <w:lang w:val="en-US"/>
+        </w:rPr>
+        <w:t>File name:</w:t>
+      </w:r>
+      <w:r>
+        <w:rPr>
+          <w:lang w:val="en-US"/>
+        </w:rPr>
+        <w:tab/>
+        <w:t>(file’s relative path)</w:t>
+      </w:r>
+    </w:p>
+    <w:p>
+      <w:pPr>
+        <w:rPr>
+          <w:lang w:val="en-US"/>
+        </w:rPr>
+      </w:pPr>
+      <w:r>
+        <w:rPr>
+          <w:b/>
+          <w:bCs/>
+          <w:lang w:val="en-US"/>
+        </w:rPr>
+        <w:t>Purpose:</w:t>
+      </w:r>
+      <w:r>
+        <w:rPr>
+          <w:lang w:val="en-US"/>
+        </w:rPr>
+        <w:tab/>
+        <w:t>To have a sample from which to create external documentation.</w:t>
+      </w:r>
+    </w:p>
+    <w:p>
+      <w:pPr>
+        <w:rPr>
+          <w:lang w:val="en-US"/>
+        </w:rPr>
+      </w:pPr>
+      <w:r>
+        <w:rPr>
+          <w:b/>
+          <w:bCs/>
+          <w:lang w:val="en-US"/>
+        </w:rPr>
+        <w:t>Packages:</w:t>
+      </w:r>
+      <w:r>
+        <w:rPr>
+          <w:lang w:val="en-US"/>
+        </w:rPr>
+        <w:tab/>
+        <w:t>(list of imported packages)</w:t>
+      </w:r>
+    </w:p>
+    <w:p>
+      <w:pPr>
+        <w:rPr>
+          <w:lang w:val="en-US"/>
+        </w:rPr>
+      </w:pPr>
+      <w:r>
+        <w:rPr>
+          <w:b/>
+          <w:bCs/>
+          <w:lang w:val="en-US"/>
+        </w:rPr>
+        <w:t>Limitations:</w:t>
+      </w:r>
+      <w:r>
+        <w:rPr>
+          <w:lang w:val="en-US"/>
+        </w:rPr>
+        <w:tab/>
+        <w:t>(input it can’t handle, list of possible error messages, round-off error)</w:t>
+      </w:r>
+    </w:p>
+    <w:p>
+      <w:pPr>
+        <w:rPr>
+          <w:lang w:val="en-US"/>
+        </w:rPr>
+      </w:pPr>
+      <w:r>
+        <w:rPr>
+          <w:b/>
+          <w:bCs/>
+          <w:lang w:val="en-US"/>
+        </w:rPr>
+        <w:t>Bugs:</w:t>
+      </w:r>
+      <w:r>
+        <w:rPr>
+          <w:lang w:val="en-US"/>
+        </w:rPr>
+        <w:tab/>
+      </w:r>
+      <w:r>
+        <w:rPr>
+          <w:lang w:val="en-US"/>
+        </w:rPr>
+        <w:tab/>
+        <w:t>(list of unfixed bugs)</w:t>
+      </w:r>
+    </w:p>
+    <w:p>
+      <w:pPr>
+        <w:rPr>
+          <w:lang w:val="en-US"/>
+        </w:rPr>
+      </w:pPr>
+      <w:r>
+        <w:rPr>
+          <w:b/>
+          <w:bCs/>
+          <w:lang w:val="en-US"/>
+        </w:rPr>
+        <w:t>Input:</w:t>
+      </w:r>
+      <w:r>
+        <w:rPr>
+          <w:lang w:val="en-US"/>
+        </w:rPr>
+        <w:tab/>
+      </w:r>
+      <w:r>
+        <w:rPr>
+          <w:lang w:val="en-US"/>
+        </w:rPr>
+        <w:tab/>
+        <w:t>…</w:t>
+      </w:r>
+    </w:p>
+    <w:p>
+      <w:pPr>
+        <w:rPr>
+          <w:lang w:val="en-US"/>
+        </w:rPr>
+      </w:pPr>
+      <w:r>
+        <w:rPr>
+          <w:b/>
+          <w:bCs/>
+          <w:lang w:val="en-US"/>
+        </w:rPr>
+        <w:t>Output:</w:t>
+      </w:r>
+      <w:r>
+        <w:rPr>
+          <w:lang w:val="en-US"/>
+        </w:rPr>
+        <w:tab/>
+        <w:t>…</w:t>
+      </w:r>
+    </w:p>
+    <w:p>
+      <w:pPr>
+        <w:rPr>
+          <w:b/>
+          <w:bCs/>
+          <w:lang w:val="en-US"/>
+        </w:rPr>
+      </w:pPr>
+      <w:r>
+        <w:rPr>
+          <w:b/>
+          <w:bCs/>
+          <w:lang w:val="en-US"/>
+        </w:rPr>
+        <w:t>Pseudocode</w:t>
+      </w:r>
+      <w:r>
+        <w:rPr>
+          <w:b/>
+          <w:bCs/>
+          <w:lang w:val="en-US"/>
+        </w:rPr>
+        <w:t>:</w:t>
+      </w:r>
+    </w:p>
+    <w:p>
+      <w:pPr>
+        <w:spacing w:after="0"/>
+        <w:rPr>
+          <w:lang w:val="en-US"/>
+        </w:rPr>
+      </w:pPr>
+      <w:r>
+        <w:rPr>
+          <w:lang w:val="en-US"/>
+        </w:rPr>
+        <w:t>Algorithm (program name)</w:t>
+      </w:r>
+    </w:p>
+    <w:p>
+      <w:pPr>
+        <w:spacing w:after="0"/>
+        <w:rPr>
+          <w:lang w:val="en-US"/>
+        </w:rPr>
+      </w:pPr>
+      <w:r>
+        <w:rPr>
+          <w:lang w:val="en-US"/>
+        </w:rPr>
+        <w:t>START</w:t>
+      </w:r>
+    </w:p>
+    <w:p>
+      <w:pPr>
+        <w:pStyle w:val="ListParagraph"/>
+        <w:numPr>
+          <w:ilvl w:val="0"/>
+          <w:numId w:val="3"/>
+        </w:numPr>
+        <w:spacing w:after="0"/>
+        <w:rPr>
+          <w:lang w:val="en-US"/>
+        </w:rPr>
+      </w:pPr>
+      <w:r>
+        <w:rPr>
+          <w:lang w:val="en-US"/>
+        </w:rPr>
+        <w:t>Step 1</w:t>
+      </w:r>
+    </w:p>
+    <w:p>
+      <w:pPr>
+        <w:pStyle w:val="ListParagraph"/>
+        <w:numPr>
+          <w:ilvl w:val="0"/>
+          <w:numId w:val="3"/>
+        </w:numPr>
+        <w:spacing w:after="0"/>
+        <w:rPr>
+          <w:lang w:val="en-US"/>
+        </w:rPr>
+      </w:pPr>
+      <w:r>
+        <w:rPr>
+          <w:lang w:val="en-US"/>
+        </w:rPr>
+        <w:t>.</w:t>
+      </w:r>
+    </w:p>
+    <w:p>
+      <w:pPr>
+        <w:pStyle w:val="ListParagraph"/>
+        <w:numPr>
+          <w:ilvl w:val="0"/>
+          <w:numId w:val="3"/>
+        </w:numPr>
+        <w:spacing w:after="0"/>
+        <w:rPr>
+          <w:lang w:val="en-US"/>
+        </w:rPr>
+      </w:pPr>
+      <w:r>
+        <w:rPr>
+          <w:lang w:val="en-US"/>
+        </w:rPr>
+        <w:t>.</w:t>
+      </w:r>
+    </w:p>
+    <w:p>
+      <w:pPr>
+        <w:pStyle w:val="ListParagraph"/>
+        <w:numPr>
+          <w:ilvl w:val="0"/>
+          <w:numId w:val="3"/>
+        </w:numPr>
+        <w:spacing w:after="0"/>
+        <w:rPr>
+          <w:lang w:val="en-US"/>
+        </w:rPr>
+      </w:pPr>
+      <w:r>
+        <w:rPr>
+          <w:lang w:val="en-US"/>
+        </w:rPr>
+        <w:t>.</w:t>
+      </w:r>
+    </w:p>
+    <w:p>
+      <w:pPr>
+        <w:rPr>
+          <w:lang w:val="en-US"/>
+        </w:rPr>
+      </w:pPr>
+      <w:r>
+        <w:rPr>
+          <w:lang w:val="en-US"/>
+        </w:rPr>
+        <w:t>END (program name)</w:t>
+      </w:r>
     </w:p>
     <w:p>
       <w:pPr>
@@ -3025,6 +3608,178 @@
 <file path=word/numbering.xml><?xml version="1.0" encoding="utf-8"?>
 <w:numbering xmlns:wpc="http://schemas.microsoft.com/office/word/2010/wordprocessingCanvas" xmlns:cx="http://schemas.microsoft.com/office/drawing/2014/chartex" xmlns:cx1="http://schemas.microsoft.com/office/drawing/2015/9/8/chartex" xmlns:cx2="http://schemas.microsoft.com/office/drawing/2015/10/21/chartex" xmlns:cx3="http://schemas.microsoft.com/office/drawing/2016/5/9/chartex" xmlns:cx4="http://schemas.microsoft.com/office/drawing/2016/5/10/chartex" xmlns:cx5="http://schemas.microsoft.com/office/drawing/2016/5/11/chartex" xmlns:cx6="http://schemas.microsoft.com/office/drawing/2016/5/12/chartex" xmlns:cx7="http://schemas.microsoft.com/office/drawing/2016/5/13/chartex" xmlns:cx8="http://schemas.microsoft.com/office/drawing/2016/5/14/chartex" xmlns:mc="http://schemas.openxmlformats.org/markup-compatibility/2006" xmlns:aink="http://schemas.microsoft.com/office/drawing/2016/ink" xmlns:am3d="http://schemas.microsoft.com/office/drawing/2017/model3d" xmlns:o="urn:schemas-microsoft-com:office:office" xmlns:oel="http://schemas.microsoft.com/office/2019/extlst" xmlns:r="http://schemas.openxmlformats.org/officeDocument/2006/relationships" xmlns:m="http://schemas.openxmlformats.org/officeDocument/2006/math" xmlns:v="urn:schemas-microsoft-com:vml" xmlns:wp14="http://schemas.microsoft.com/office/word/2010/wordprocessingDrawing" xmlns:wp="http://schemas.openxmlformats.org/drawingml/2006/wordprocessingDrawing" xmlns:w10="urn:schemas-microsoft-com:office:word" xmlns:w="http://schemas.openxmlformats.org/wordprocessingml/2006/main" xmlns:w14="http://schemas.microsoft.com/office/word/2010/wordml" xmlns:w15="http://schemas.microsoft.com/office/word/2012/wordml" xmlns:w16cex="http://schemas.microsoft.com/office/word/2018/wordml/cex" xmlns:w16cid="http://schemas.microsoft.com/office/word/2016/wordml/cid" xmlns:w16="http://schemas.microsoft.com/office/word/2018/wordml" xmlns:w16sdtdh="http://schemas.microsoft.com/office/word/2020/wordml/sdtdatahash" xmlns:w16se="http://schemas.microsoft.com/office/word/2015/wordml/symex" xmlns:wpg="http://schemas.microsoft.com/office/word/2010/wordprocessingGroup" xmlns:wpi="http://schemas.microsoft.com/office/word/2010/wordprocessingInk" xmlns:wne="http://schemas.microsoft.com/office/word/2006/wordml" xmlns:wps="http://schemas.microsoft.com/office/word/2010/wordprocessingShape" mc:Ignorable="w14 w15 w16se w16cid w16 w16cex w16sdtdh wp14">
   <w:abstractNum w:abstractNumId="0" w15:restartNumberingAfterBreak="0">
+    <w:nsid w:val="06AD4948"/>
+    <w:multiLevelType w:val="hybridMultilevel"/>
+    <w:tmpl w:val="D5D623B2"/>
+    <w:lvl w:ilvl="0" w:tplc="FFFFFFFF">
+      <w:start w:val="1"/>
+      <w:numFmt w:val="decimal"/>
+      <w:lvlText w:val="%1."/>
+      <w:lvlJc w:val="left"/>
+      <w:pPr>
+        <w:ind w:left="720" w:hanging="360"/>
+      </w:pPr>
+    </w:lvl>
+    <w:lvl w:ilvl="1" w:tplc="FFFFFFFF">
+      <w:start w:val="1"/>
+      <w:numFmt w:val="lowerLetter"/>
+      <w:lvlText w:val="%2."/>
+      <w:lvlJc w:val="left"/>
+      <w:pPr>
+        <w:ind w:left="1440" w:hanging="360"/>
+      </w:pPr>
+    </w:lvl>
+    <w:lvl w:ilvl="2" w:tplc="FFFFFFFF">
+      <w:start w:val="1"/>
+      <w:numFmt w:val="lowerRoman"/>
+      <w:lvlText w:val="%3."/>
+      <w:lvlJc w:val="right"/>
+      <w:pPr>
+        <w:ind w:left="2160" w:hanging="180"/>
+      </w:pPr>
+    </w:lvl>
+    <w:lvl w:ilvl="3" w:tplc="FFFFFFFF" w:tentative="1">
+      <w:start w:val="1"/>
+      <w:numFmt w:val="decimal"/>
+      <w:lvlText w:val="%4."/>
+      <w:lvlJc w:val="left"/>
+      <w:pPr>
+        <w:ind w:left="2880" w:hanging="360"/>
+      </w:pPr>
+    </w:lvl>
+    <w:lvl w:ilvl="4" w:tplc="FFFFFFFF" w:tentative="1">
+      <w:start w:val="1"/>
+      <w:numFmt w:val="lowerLetter"/>
+      <w:lvlText w:val="%5."/>
+      <w:lvlJc w:val="left"/>
+      <w:pPr>
+        <w:ind w:left="3600" w:hanging="360"/>
+      </w:pPr>
+    </w:lvl>
+    <w:lvl w:ilvl="5" w:tplc="FFFFFFFF" w:tentative="1">
+      <w:start w:val="1"/>
+      <w:numFmt w:val="lowerRoman"/>
+      <w:lvlText w:val="%6."/>
+      <w:lvlJc w:val="right"/>
+      <w:pPr>
+        <w:ind w:left="4320" w:hanging="180"/>
+      </w:pPr>
+    </w:lvl>
+    <w:lvl w:ilvl="6" w:tplc="FFFFFFFF" w:tentative="1">
+      <w:start w:val="1"/>
+      <w:numFmt w:val="decimal"/>
+      <w:lvlText w:val="%7."/>
+      <w:lvlJc w:val="left"/>
+      <w:pPr>
+        <w:ind w:left="5040" w:hanging="360"/>
+      </w:pPr>
+    </w:lvl>
+    <w:lvl w:ilvl="7" w:tplc="FFFFFFFF" w:tentative="1">
+      <w:start w:val="1"/>
+      <w:numFmt w:val="lowerLetter"/>
+      <w:lvlText w:val="%8."/>
+      <w:lvlJc w:val="left"/>
+      <w:pPr>
+        <w:ind w:left="5760" w:hanging="360"/>
+      </w:pPr>
+    </w:lvl>
+    <w:lvl w:ilvl="8" w:tplc="FFFFFFFF" w:tentative="1">
+      <w:start w:val="1"/>
+      <w:numFmt w:val="lowerRoman"/>
+      <w:lvlText w:val="%9."/>
+      <w:lvlJc w:val="right"/>
+      <w:pPr>
+        <w:ind w:left="6480" w:hanging="180"/>
+      </w:pPr>
+    </w:lvl>
+  </w:abstractNum>
+  <w:abstractNum w:abstractNumId="1" w15:restartNumberingAfterBreak="0">
+    <w:nsid w:val="6ED93AE4"/>
+    <w:multiLevelType w:val="hybridMultilevel"/>
+    <w:tmpl w:val="D5D623B2"/>
+    <w:lvl w:ilvl="0" w:tplc="FFFFFFFF">
+      <w:start w:val="1"/>
+      <w:numFmt w:val="decimal"/>
+      <w:lvlText w:val="%1."/>
+      <w:lvlJc w:val="left"/>
+      <w:pPr>
+        <w:ind w:left="720" w:hanging="360"/>
+      </w:pPr>
+    </w:lvl>
+    <w:lvl w:ilvl="1" w:tplc="FFFFFFFF">
+      <w:start w:val="1"/>
+      <w:numFmt w:val="lowerLetter"/>
+      <w:lvlText w:val="%2."/>
+      <w:lvlJc w:val="left"/>
+      <w:pPr>
+        <w:ind w:left="1440" w:hanging="360"/>
+      </w:pPr>
+    </w:lvl>
+    <w:lvl w:ilvl="2" w:tplc="FFFFFFFF" w:tentative="1">
+      <w:start w:val="1"/>
+      <w:numFmt w:val="lowerRoman"/>
+      <w:lvlText w:val="%3."/>
+      <w:lvlJc w:val="right"/>
+      <w:pPr>
+        <w:ind w:left="2160" w:hanging="180"/>
+      </w:pPr>
+    </w:lvl>
+    <w:lvl w:ilvl="3" w:tplc="FFFFFFFF" w:tentative="1">
+      <w:start w:val="1"/>
+      <w:numFmt w:val="decimal"/>
+      <w:lvlText w:val="%4."/>
+      <w:lvlJc w:val="left"/>
+      <w:pPr>
+        <w:ind w:left="2880" w:hanging="360"/>
+      </w:pPr>
+    </w:lvl>
+    <w:lvl w:ilvl="4" w:tplc="FFFFFFFF" w:tentative="1">
+      <w:start w:val="1"/>
+      <w:numFmt w:val="lowerLetter"/>
+      <w:lvlText w:val="%5."/>
+      <w:lvlJc w:val="left"/>
+      <w:pPr>
+        <w:ind w:left="3600" w:hanging="360"/>
+      </w:pPr>
+    </w:lvl>
+    <w:lvl w:ilvl="5" w:tplc="FFFFFFFF" w:tentative="1">
+      <w:start w:val="1"/>
+      <w:numFmt w:val="lowerRoman"/>
+      <w:lvlText w:val="%6."/>
+      <w:lvlJc w:val="right"/>
+      <w:pPr>
+        <w:ind w:left="4320" w:hanging="180"/>
+      </w:pPr>
+    </w:lvl>
+    <w:lvl w:ilvl="6" w:tplc="FFFFFFFF" w:tentative="1">
+      <w:start w:val="1"/>
+      <w:numFmt w:val="decimal"/>
+      <w:lvlText w:val="%7."/>
+      <w:lvlJc w:val="left"/>
+      <w:pPr>
+        <w:ind w:left="5040" w:hanging="360"/>
+      </w:pPr>
+    </w:lvl>
+    <w:lvl w:ilvl="7" w:tplc="FFFFFFFF" w:tentative="1">
+      <w:start w:val="1"/>
+      <w:numFmt w:val="lowerLetter"/>
+      <w:lvlText w:val="%8."/>
+      <w:lvlJc w:val="left"/>
+      <w:pPr>
+        <w:ind w:left="5760" w:hanging="360"/>
+      </w:pPr>
+    </w:lvl>
+    <w:lvl w:ilvl="8" w:tplc="FFFFFFFF" w:tentative="1">
+      <w:start w:val="1"/>
+      <w:numFmt w:val="lowerRoman"/>
+      <w:lvlText w:val="%9."/>
+      <w:lvlJc w:val="right"/>
+      <w:pPr>
+        <w:ind w:left="6480" w:hanging="180"/>
+      </w:pPr>
+    </w:lvl>
+  </w:abstractNum>
+  <w:abstractNum w:abstractNumId="2" w15:restartNumberingAfterBreak="0">
     <w:nsid w:val="756869B4"/>
     <w:multiLevelType w:val="hybridMultilevel"/>
     <w:tmpl w:val="D5D623B2"/>
@@ -3111,7 +3866,13 @@
     </w:lvl>
   </w:abstractNum>
   <w:num w:numId="1" w16cid:durableId="257561862">
+    <w:abstractNumId w:val="2"/>
+  </w:num>
+  <w:num w:numId="2" w16cid:durableId="394015701">
     <w:abstractNumId w:val="0"/>
+  </w:num>
+  <w:num w:numId="3" w16cid:durableId="1901552150">
+    <w:abstractNumId w:val="1"/>
   </w:num>
 </w:numbering>
 </file>

</xml_diff>

<commit_message>
worked on asgn4 exercise 4
</commit_message>
<xml_diff>
--- a/asgn2/Assignment 2.docx
+++ b/asgn2/Assignment 2.docx
@@ -98,14 +98,12 @@
         </w:rPr>
         <w:t xml:space="preserve">Program </w:t>
       </w:r>
-      <w:proofErr w:type="spellStart"/>
       <w:r>
         <w:rPr>
           <w:lang w:val="en-US"/>
         </w:rPr>
         <w:t>CountingOnes</w:t>
       </w:r>
-      <w:proofErr w:type="spellEnd"/>
     </w:p>
     <w:p>
       <w:pPr>
@@ -157,7 +155,6 @@
         <w:tab/>
         <w:t xml:space="preserve">Decimal number of type integer. The program outputs a message to the user to enter an integer number between 0 and 99. If the value entered by the user doesn’t fit the criteria, then it will display an error message, and prompt the user to enter the value again. The value will be stored in a variable called </w:t>
       </w:r>
-      <w:proofErr w:type="gramStart"/>
       <w:r>
         <w:rPr>
           <w:i/>
@@ -166,7 +163,6 @@
         </w:rPr>
         <w:t>num</w:t>
       </w:r>
-      <w:proofErr w:type="gramEnd"/>
       <w:r>
         <w:rPr>
           <w:lang w:val="en-US"/>
@@ -2965,14 +2961,12 @@
         </w:rPr>
         <w:t xml:space="preserve">Program </w:t>
       </w:r>
-      <w:proofErr w:type="spellStart"/>
       <w:r>
         <w:rPr>
           <w:lang w:val="en-US"/>
         </w:rPr>
         <w:t>CardGame</w:t>
       </w:r>
-      <w:proofErr w:type="spellEnd"/>
     </w:p>
     <w:p>
       <w:pPr>
@@ -3159,21 +3153,7 @@
         <w:rPr>
           <w:lang w:val="en-US"/>
         </w:rPr>
-        <w:t xml:space="preserve"> </w:t>
-      </w:r>
-      <w:proofErr w:type="spellStart"/>
-      <w:r>
-        <w:rPr>
-          <w:lang w:val="en-US"/>
-        </w:rPr>
-        <w:t>cardNum</w:t>
-      </w:r>
-      <w:proofErr w:type="spellEnd"/>
-      <w:r>
-        <w:rPr>
-          <w:lang w:val="en-US"/>
-        </w:rPr>
-        <w:t>.</w:t>
+        <w:t xml:space="preserve"> cardNum.</w:t>
       </w:r>
     </w:p>
     <w:p>
@@ -3192,21 +3172,7 @@
         <w:rPr>
           <w:lang w:val="en-US"/>
         </w:rPr>
-        <w:t xml:space="preserve">Generate random number between 0 and 51 and assign it to </w:t>
-      </w:r>
-      <w:proofErr w:type="spellStart"/>
-      <w:r>
-        <w:rPr>
-          <w:lang w:val="en-US"/>
-        </w:rPr>
-        <w:t>cardNum</w:t>
-      </w:r>
-      <w:proofErr w:type="spellEnd"/>
-      <w:r>
-        <w:rPr>
-          <w:lang w:val="en-US"/>
-        </w:rPr>
-        <w:t>.</w:t>
+        <w:t>Generate random number between 0 and 51 and assign it to cardNum.</w:t>
       </w:r>
     </w:p>
     <w:p>
@@ -3225,21 +3191,7 @@
         <w:rPr>
           <w:lang w:val="en-US"/>
         </w:rPr>
-        <w:t xml:space="preserve">If </w:t>
-      </w:r>
-      <w:proofErr w:type="spellStart"/>
-      <w:r>
-        <w:rPr>
-          <w:lang w:val="en-US"/>
-        </w:rPr>
-        <w:t>cardNum</w:t>
-      </w:r>
-      <w:proofErr w:type="spellEnd"/>
-      <w:r>
-        <w:rPr>
-          <w:lang w:val="en-US"/>
-        </w:rPr>
-        <w:t xml:space="preserve"> is:</w:t>
+        <w:t>If cardNum is:</w:t>
       </w:r>
     </w:p>
     <w:p>
@@ -3541,7 +3493,7 @@
         <w:rPr>
           <w:lang w:val="en-US"/>
         </w:rPr>
-        <w:t>Q1 – Question 1</w:t>
+        <w:t>Exercise 4</w:t>
       </w:r>
     </w:p>
     <w:p>
@@ -3555,7 +3507,13 @@
         <w:rPr>
           <w:lang w:val="en-US"/>
         </w:rPr>
-        <w:t>Program (program name)</w:t>
+        <w:t xml:space="preserve">Program </w:t>
+      </w:r>
+      <w:r>
+        <w:rPr>
+          <w:lang w:val="en-US"/>
+        </w:rPr>
+        <w:t>GuessingGame</w:t>
       </w:r>
     </w:p>
     <w:p>
@@ -3577,11 +3535,17 @@
           <w:lang w:val="en-US"/>
         </w:rPr>
         <w:tab/>
-        <w:t>(file’s relative path)</w:t>
-      </w:r>
-    </w:p>
-    <w:p>
-      <w:pPr>
+      </w:r>
+      <w:r>
+        <w:rPr>
+          <w:lang w:val="en-US"/>
+        </w:rPr>
+        <w:t>asgn2\GuessingGame.java</w:t>
+      </w:r>
+    </w:p>
+    <w:p>
+      <w:pPr>
+        <w:ind w:left="1440" w:hanging="1440"/>
         <w:rPr>
           <w:lang w:val="en-US"/>
         </w:rPr>
@@ -3599,7 +3563,13 @@
           <w:lang w:val="en-US"/>
         </w:rPr>
         <w:tab/>
-        <w:t>To have a sample from which to create external documentation.</w:t>
+        <w:t xml:space="preserve">To </w:t>
+      </w:r>
+      <w:r>
+        <w:rPr>
+          <w:lang w:val="en-US"/>
+        </w:rPr>
+        <w:t>simulate a game where the program generates a random number between 1 and 10, and the user must guess what number it is. The program must then give feedback to the user according to the result.</w:t>
       </w:r>
     </w:p>
     <w:p>
@@ -3614,18 +3584,44 @@
           <w:bCs/>
           <w:lang w:val="en-US"/>
         </w:rPr>
-        <w:t>Packages:</w:t>
+        <w:t>Input:</w:t>
       </w:r>
       <w:r>
         <w:rPr>
           <w:lang w:val="en-US"/>
         </w:rPr>
         <w:tab/>
-        <w:t>(list of imported packages)</w:t>
-      </w:r>
-    </w:p>
-    <w:p>
-      <w:pPr>
+      </w:r>
+      <w:r>
+        <w:rPr>
+          <w:lang w:val="en-US"/>
+        </w:rPr>
+        <w:tab/>
+      </w:r>
+      <w:r>
+        <w:rPr>
+          <w:lang w:val="en-US"/>
+        </w:rPr>
+        <w:t xml:space="preserve">Integer between 1 and 10. It will be stored in a variable called </w:t>
+      </w:r>
+      <w:r>
+        <w:rPr>
+          <w:i/>
+          <w:iCs/>
+          <w:lang w:val="en-US"/>
+        </w:rPr>
+        <w:t>userNum</w:t>
+      </w:r>
+      <w:r>
+        <w:rPr>
+          <w:lang w:val="en-US"/>
+        </w:rPr>
+        <w:t>.</w:t>
+      </w:r>
+    </w:p>
+    <w:p>
+      <w:pPr>
+        <w:ind w:left="1440" w:hanging="1440"/>
         <w:rPr>
           <w:lang w:val="en-US"/>
         </w:rPr>
@@ -3636,92 +3632,28 @@
           <w:bCs/>
           <w:lang w:val="en-US"/>
         </w:rPr>
-        <w:t>Limitations:</w:t>
+        <w:t>Output:</w:t>
       </w:r>
       <w:r>
         <w:rPr>
           <w:lang w:val="en-US"/>
         </w:rPr>
         <w:tab/>
-        <w:t>(input it can’t handle, list of possible error messages, round-off error)</w:t>
-      </w:r>
-    </w:p>
-    <w:p>
-      <w:pPr>
-        <w:rPr>
-          <w:lang w:val="en-US"/>
-        </w:rPr>
-      </w:pPr>
-      <w:r>
-        <w:rPr>
-          <w:b/>
-          <w:bCs/>
-          <w:lang w:val="en-US"/>
-        </w:rPr>
-        <w:t>Bugs:</w:t>
-      </w:r>
-      <w:r>
-        <w:rPr>
-          <w:lang w:val="en-US"/>
-        </w:rPr>
-        <w:tab/>
-      </w:r>
-      <w:r>
-        <w:rPr>
-          <w:lang w:val="en-US"/>
-        </w:rPr>
-        <w:tab/>
-        <w:t>(list of unfixed bugs)</w:t>
-      </w:r>
-    </w:p>
-    <w:p>
-      <w:pPr>
-        <w:rPr>
-          <w:lang w:val="en-US"/>
-        </w:rPr>
-      </w:pPr>
-      <w:r>
-        <w:rPr>
-          <w:b/>
-          <w:bCs/>
-          <w:lang w:val="en-US"/>
-        </w:rPr>
-        <w:t>Input:</w:t>
-      </w:r>
-      <w:r>
-        <w:rPr>
-          <w:lang w:val="en-US"/>
-        </w:rPr>
-        <w:tab/>
-      </w:r>
-      <w:r>
-        <w:rPr>
-          <w:lang w:val="en-US"/>
-        </w:rPr>
-        <w:tab/>
-        <w:t>…</w:t>
-      </w:r>
-    </w:p>
-    <w:p>
-      <w:pPr>
-        <w:rPr>
-          <w:lang w:val="en-US"/>
-        </w:rPr>
-      </w:pPr>
-      <w:r>
-        <w:rPr>
-          <w:b/>
-          <w:bCs/>
-          <w:lang w:val="en-US"/>
-        </w:rPr>
-        <w:t>Output:</w:t>
-      </w:r>
-      <w:r>
-        <w:rPr>
-          <w:lang w:val="en-US"/>
-        </w:rPr>
-        <w:tab/>
-        <w:t>…</w:t>
+        <w:t xml:space="preserve">Result of the game including the randomly generated number </w:t>
+      </w:r>
+      <w:r>
+        <w:rPr>
+          <w:i/>
+          <w:iCs/>
+          <w:lang w:val="en-US"/>
+        </w:rPr>
+        <w:t>ranNum</w:t>
+      </w:r>
+      <w:r>
+        <w:rPr>
+          <w:lang w:val="en-US"/>
+        </w:rPr>
+        <w:t>, a message indicating if the user’s guess was successful, if it was close or not and if so, a better luck next time message.</w:t>
       </w:r>
     </w:p>
     <w:p>
@@ -3794,7 +3726,13 @@
         <w:rPr>
           <w:lang w:val="en-US"/>
         </w:rPr>
-        <w:t>Step 1</w:t>
+        <w:t>I</w:t>
+      </w:r>
+      <w:r>
+        <w:rPr>
+          <w:lang w:val="en-US"/>
+        </w:rPr>
+        <w:t>nteger userNum, ranNum.</w:t>
       </w:r>
     </w:p>
     <w:p>
@@ -3813,7 +3751,7 @@
         <w:rPr>
           <w:lang w:val="en-US"/>
         </w:rPr>
-        <w:t>.</w:t>
+        <w:t>userNum = user input.</w:t>
       </w:r>
     </w:p>
     <w:p>
@@ -3832,7 +3770,32 @@
         <w:rPr>
           <w:lang w:val="en-US"/>
         </w:rPr>
-        <w:t>.</w:t>
+        <w:t>I</w:t>
+      </w:r>
+      <w:r>
+        <w:rPr>
+          <w:lang w:val="en-US"/>
+        </w:rPr>
+        <w:t>f userNum &lt; 1 or userNum &gt; 10 then:</w:t>
+      </w:r>
+    </w:p>
+    <w:p>
+      <w:pPr>
+        <w:pStyle w:val="ListParagraph"/>
+        <w:numPr>
+          <w:ilvl w:val="1"/>
+          <w:numId w:val="3"/>
+        </w:numPr>
+        <w:spacing w:after="0"/>
+        <w:rPr>
+          <w:lang w:val="en-US"/>
+        </w:rPr>
+      </w:pPr>
+      <w:r>
+        <w:rPr>
+          <w:lang w:val="en-US"/>
+        </w:rPr>
+        <w:t>Display error message.</w:t>
       </w:r>
     </w:p>
     <w:p>
@@ -3851,7 +3814,196 @@
         <w:rPr>
           <w:lang w:val="en-US"/>
         </w:rPr>
+        <w:t>ranNum = random number</w:t>
+      </w:r>
+      <w:r>
+        <w:rPr>
+          <w:lang w:val="en-US"/>
+        </w:rPr>
+        <w:t xml:space="preserve"> between 1 and 10</w:t>
+      </w:r>
+      <w:r>
+        <w:rPr>
+          <w:lang w:val="en-US"/>
+        </w:rPr>
         <w:t>.</w:t>
+      </w:r>
+    </w:p>
+    <w:p>
+      <w:pPr>
+        <w:pStyle w:val="ListParagraph"/>
+        <w:numPr>
+          <w:ilvl w:val="0"/>
+          <w:numId w:val="3"/>
+        </w:numPr>
+        <w:spacing w:after="0"/>
+        <w:rPr>
+          <w:lang w:val="en-US"/>
+        </w:rPr>
+      </w:pPr>
+      <w:r>
+        <w:rPr>
+          <w:lang w:val="en-US"/>
+        </w:rPr>
+        <w:t>If userNum = ranNum then:</w:t>
+      </w:r>
+    </w:p>
+    <w:p>
+      <w:pPr>
+        <w:pStyle w:val="ListParagraph"/>
+        <w:numPr>
+          <w:ilvl w:val="1"/>
+          <w:numId w:val="3"/>
+        </w:numPr>
+        <w:spacing w:after="0"/>
+        <w:rPr>
+          <w:lang w:val="en-US"/>
+        </w:rPr>
+      </w:pPr>
+      <w:r>
+        <w:rPr>
+          <w:lang w:val="en-US"/>
+        </w:rPr>
+        <w:t>Display ‘you win’ message.</w:t>
+      </w:r>
+    </w:p>
+    <w:p>
+      <w:pPr>
+        <w:pStyle w:val="ListParagraph"/>
+        <w:numPr>
+          <w:ilvl w:val="0"/>
+          <w:numId w:val="3"/>
+        </w:numPr>
+        <w:spacing w:after="0"/>
+        <w:rPr>
+          <w:lang w:val="en-US"/>
+        </w:rPr>
+      </w:pPr>
+      <w:r>
+        <w:rPr>
+          <w:lang w:val="en-US"/>
+        </w:rPr>
+        <w:t>Else:</w:t>
+      </w:r>
+    </w:p>
+    <w:p>
+      <w:pPr>
+        <w:pStyle w:val="ListParagraph"/>
+        <w:numPr>
+          <w:ilvl w:val="1"/>
+          <w:numId w:val="3"/>
+        </w:numPr>
+        <w:spacing w:after="0"/>
+        <w:rPr>
+          <w:lang w:val="en-US"/>
+        </w:rPr>
+      </w:pPr>
+      <w:r>
+        <w:rPr>
+          <w:lang w:val="en-US"/>
+        </w:rPr>
+        <w:t>Display ranNum.</w:t>
+      </w:r>
+    </w:p>
+    <w:p>
+      <w:pPr>
+        <w:pStyle w:val="ListParagraph"/>
+        <w:numPr>
+          <w:ilvl w:val="1"/>
+          <w:numId w:val="3"/>
+        </w:numPr>
+        <w:spacing w:after="0"/>
+        <w:rPr>
+          <w:lang w:val="en-US"/>
+        </w:rPr>
+      </w:pPr>
+      <w:r>
+        <w:rPr>
+          <w:lang w:val="en-US"/>
+        </w:rPr>
+        <w:t>If absolute(ranNum – userNum) &lt;= 3 then:</w:t>
+      </w:r>
+    </w:p>
+    <w:p>
+      <w:pPr>
+        <w:pStyle w:val="ListParagraph"/>
+        <w:numPr>
+          <w:ilvl w:val="2"/>
+          <w:numId w:val="3"/>
+        </w:numPr>
+        <w:spacing w:after="0"/>
+        <w:rPr>
+          <w:lang w:val="en-US"/>
+        </w:rPr>
+      </w:pPr>
+      <w:r>
+        <w:rPr>
+          <w:lang w:val="en-US"/>
+        </w:rPr>
+        <w:t>Display ‘it was close’ message.</w:t>
+      </w:r>
+    </w:p>
+    <w:p>
+      <w:pPr>
+        <w:pStyle w:val="ListParagraph"/>
+        <w:numPr>
+          <w:ilvl w:val="1"/>
+          <w:numId w:val="3"/>
+        </w:numPr>
+        <w:spacing w:after="0"/>
+        <w:rPr>
+          <w:lang w:val="en-US"/>
+        </w:rPr>
+      </w:pPr>
+      <w:r>
+        <w:rPr>
+          <w:lang w:val="en-US"/>
+        </w:rPr>
+        <w:t>Else:</w:t>
+      </w:r>
+    </w:p>
+    <w:p>
+      <w:pPr>
+        <w:pStyle w:val="ListParagraph"/>
+        <w:numPr>
+          <w:ilvl w:val="2"/>
+          <w:numId w:val="3"/>
+        </w:numPr>
+        <w:spacing w:after="0"/>
+        <w:rPr>
+          <w:lang w:val="en-US"/>
+        </w:rPr>
+      </w:pPr>
+      <w:r>
+        <w:rPr>
+          <w:lang w:val="en-US"/>
+        </w:rPr>
+        <w:t>Display ‘you missed by a mile’ message.</w:t>
+      </w:r>
+    </w:p>
+    <w:p>
+      <w:pPr>
+        <w:pStyle w:val="ListParagraph"/>
+        <w:numPr>
+          <w:ilvl w:val="1"/>
+          <w:numId w:val="3"/>
+        </w:numPr>
+        <w:spacing w:after="0"/>
+        <w:rPr>
+          <w:lang w:val="en-US"/>
+        </w:rPr>
+      </w:pPr>
+      <w:r>
+        <w:rPr>
+          <w:lang w:val="en-US"/>
+        </w:rPr>
+        <w:t xml:space="preserve">Display ‘better luck next time’ message. </w:t>
+      </w:r>
+      <w:r>
+        <w:rPr>
+          <w:lang w:val="en-US"/>
+        </w:rPr>
+        <w:t xml:space="preserve"> </w:t>
       </w:r>
     </w:p>
     <w:p>
@@ -3996,7 +4148,7 @@
         <w:ind w:left="1440" w:hanging="360"/>
       </w:pPr>
     </w:lvl>
-    <w:lvl w:ilvl="2" w:tplc="FFFFFFFF" w:tentative="1">
+    <w:lvl w:ilvl="2" w:tplc="FFFFFFFF">
       <w:start w:val="1"/>
       <w:numFmt w:val="lowerRoman"/>
       <w:lvlText w:val="%3."/>

</xml_diff>